<commit_message>
Update Shihab Ud Doula- Ex 2.docx
add one todo
</commit_message>
<xml_diff>
--- a/ShihabUdDoula/Shihab Ud Doula- Ex 2.docx
+++ b/ShihabUdDoula/Shihab Ud Doula- Ex 2.docx
@@ -7,69 +7,178 @@
         <w:spacing w:line="240" w:lineRule="auto"/>
         <w:rPr>
           <w:rFonts w:ascii="Arial" w:hAnsi="Arial" w:cs="Arial"/>
-          <w:sz w:val="24"/>
-          <w:szCs w:val="24"/>
-        </w:rPr>
-      </w:pPr>
-      <w:r>
-        <w:rPr>
-          <w:rFonts w:ascii="Arial" w:hAnsi="Arial" w:cs="Arial"/>
-          <w:sz w:val="24"/>
-          <w:szCs w:val="24"/>
-        </w:rPr>
-        <w:t>## Details about embedded systems including different hardware platforms.(Shihab Ud Doula)</w:t>
-      </w:r>
-    </w:p>
-    <w:p>
-      <w:pPr>
+          <w:color w:val="FF0000"/>
+          <w:sz w:val="24"/>
+          <w:szCs w:val="24"/>
+        </w:rPr>
+      </w:pPr>
+      <w:r>
+        <w:rPr>
+          <w:rFonts w:ascii="Arial" w:hAnsi="Arial" w:cs="Arial"/>
+          <w:color w:val="FF0000"/>
+          <w:sz w:val="24"/>
+          <w:szCs w:val="24"/>
+        </w:rPr>
+        <w:t xml:space="preserve">Reactivity </w:t>
+      </w:r>
+      <w:proofErr w:type="gramStart"/>
+      <w:r>
+        <w:rPr>
+          <w:rFonts w:ascii="Arial" w:hAnsi="Arial" w:cs="Arial"/>
+          <w:color w:val="FF0000"/>
+          <w:sz w:val="24"/>
+          <w:szCs w:val="24"/>
+        </w:rPr>
+        <w:t>has to</w:t>
+      </w:r>
+      <w:proofErr w:type="gramEnd"/>
+      <w:r>
+        <w:rPr>
+          <w:rFonts w:ascii="Arial" w:hAnsi="Arial" w:cs="Arial"/>
+          <w:color w:val="FF0000"/>
+          <w:sz w:val="24"/>
+          <w:szCs w:val="24"/>
+        </w:rPr>
+        <w:t xml:space="preserve"> be considered.</w:t>
+      </w:r>
+    </w:p>
+    <w:p>
+      <w:pPr>
+        <w:pStyle w:val="ListParagraph"/>
+        <w:numPr>
+          <w:ilvl w:val="0"/>
+          <w:numId w:val="6"/>
+        </w:numPr>
         <w:spacing w:line="240" w:lineRule="auto"/>
         <w:rPr>
           <w:rFonts w:ascii="Arial" w:hAnsi="Arial" w:cs="Arial"/>
-          <w:sz w:val="24"/>
-          <w:szCs w:val="24"/>
-        </w:rPr>
-      </w:pPr>
-    </w:p>
-    <w:p>
-      <w:pPr>
+          <w:color w:val="FF0000"/>
+          <w:sz w:val="24"/>
+          <w:szCs w:val="24"/>
+        </w:rPr>
+      </w:pPr>
+      <w:r>
+        <w:rPr>
+          <w:rFonts w:ascii="Arial" w:hAnsi="Arial" w:cs="Arial"/>
+          <w:color w:val="FF0000"/>
+          <w:sz w:val="24"/>
+          <w:szCs w:val="24"/>
+        </w:rPr>
+        <w:t>Implementation in c</w:t>
+      </w:r>
+    </w:p>
+    <w:p>
+      <w:pPr>
+        <w:pStyle w:val="ListParagraph"/>
+        <w:numPr>
+          <w:ilvl w:val="0"/>
+          <w:numId w:val="6"/>
+        </w:numPr>
         <w:spacing w:line="240" w:lineRule="auto"/>
         <w:rPr>
           <w:rFonts w:ascii="Arial" w:hAnsi="Arial" w:cs="Arial"/>
-          <w:sz w:val="24"/>
-          <w:szCs w:val="24"/>
-        </w:rPr>
-      </w:pPr>
-      <w:r>
-        <w:rPr>
-          <w:rFonts w:ascii="Arial" w:hAnsi="Arial" w:cs="Arial"/>
-          <w:sz w:val="24"/>
-          <w:szCs w:val="24"/>
-        </w:rPr>
-        <w:t>E</w:t>
-      </w:r>
-      <w:r>
-        <w:rPr>
-          <w:rFonts w:ascii="Arial" w:hAnsi="Arial" w:cs="Arial"/>
-          <w:sz w:val="24"/>
-          <w:szCs w:val="24"/>
-        </w:rPr>
-        <w:t>mbedded system</w:t>
-      </w:r>
-      <w:r>
-        <w:rPr>
-          <w:rFonts w:ascii="Arial" w:hAnsi="Arial" w:cs="Arial"/>
-          <w:sz w:val="24"/>
-          <w:szCs w:val="24"/>
-        </w:rPr>
-        <w:t xml:space="preserve"> can be defined</w:t>
-      </w:r>
-      <w:r>
-        <w:rPr>
-          <w:rFonts w:ascii="Arial" w:hAnsi="Arial" w:cs="Arial"/>
-          <w:sz w:val="24"/>
-          <w:szCs w:val="24"/>
-        </w:rPr>
-        <w:t xml:space="preserve"> as “A combination of computer</w:t>
+          <w:color w:val="FF0000"/>
+          <w:sz w:val="24"/>
+          <w:szCs w:val="24"/>
+        </w:rPr>
+      </w:pPr>
+      <w:r>
+        <w:rPr>
+          <w:rFonts w:ascii="Arial" w:hAnsi="Arial" w:cs="Arial"/>
+          <w:color w:val="FF0000"/>
+          <w:sz w:val="24"/>
+          <w:szCs w:val="24"/>
+        </w:rPr>
+        <w:t xml:space="preserve">Implementation in Arduino </w:t>
+      </w:r>
+    </w:p>
+    <w:p>
+      <w:pPr>
+        <w:pStyle w:val="ListParagraph"/>
+        <w:numPr>
+          <w:ilvl w:val="0"/>
+          <w:numId w:val="6"/>
+        </w:numPr>
+        <w:spacing w:line="240" w:lineRule="auto"/>
+        <w:rPr>
+          <w:rFonts w:ascii="Arial" w:hAnsi="Arial" w:cs="Arial"/>
+          <w:color w:val="FF0000"/>
+          <w:sz w:val="24"/>
+          <w:szCs w:val="24"/>
+        </w:rPr>
+      </w:pPr>
+      <w:r>
+        <w:rPr>
+          <w:rFonts w:ascii="Arial" w:hAnsi="Arial" w:cs="Arial"/>
+          <w:color w:val="FF0000"/>
+          <w:sz w:val="24"/>
+          <w:szCs w:val="24"/>
+        </w:rPr>
+        <w:t>What is the difference=?</w:t>
+      </w:r>
+    </w:p>
+    <w:p>
+      <w:pPr>
+        <w:spacing w:line="240" w:lineRule="auto"/>
+        <w:rPr>
+          <w:rFonts w:ascii="Arial" w:hAnsi="Arial" w:cs="Arial"/>
+          <w:sz w:val="24"/>
+          <w:szCs w:val="24"/>
+        </w:rPr>
+      </w:pPr>
+      <w:r>
+        <w:rPr>
+          <w:rFonts w:ascii="Arial" w:hAnsi="Arial" w:cs="Arial"/>
+          <w:sz w:val="24"/>
+          <w:szCs w:val="24"/>
+        </w:rPr>
+        <w:t xml:space="preserve">## Details about embedded systems including different hardware </w:t>
+      </w:r>
+      <w:proofErr w:type="gramStart"/>
+      <w:r>
+        <w:rPr>
+          <w:rFonts w:ascii="Arial" w:hAnsi="Arial" w:cs="Arial"/>
+          <w:sz w:val="24"/>
+          <w:szCs w:val="24"/>
+        </w:rPr>
+        <w:t>platforms.(</w:t>
+      </w:r>
+      <w:proofErr w:type="gramEnd"/>
+      <w:r>
+        <w:rPr>
+          <w:rFonts w:ascii="Arial" w:hAnsi="Arial" w:cs="Arial"/>
+          <w:sz w:val="24"/>
+          <w:szCs w:val="24"/>
+        </w:rPr>
+        <w:t>Shihab Ud Doula)</w:t>
+      </w:r>
+    </w:p>
+    <w:p>
+      <w:pPr>
+        <w:spacing w:line="240" w:lineRule="auto"/>
+        <w:rPr>
+          <w:rFonts w:ascii="Arial" w:hAnsi="Arial" w:cs="Arial"/>
+          <w:sz w:val="24"/>
+          <w:szCs w:val="24"/>
+        </w:rPr>
+      </w:pPr>
+    </w:p>
+    <w:p>
+      <w:pPr>
+        <w:spacing w:line="240" w:lineRule="auto"/>
+        <w:rPr>
+          <w:rFonts w:ascii="Arial" w:hAnsi="Arial" w:cs="Arial"/>
+          <w:sz w:val="24"/>
+          <w:szCs w:val="24"/>
+        </w:rPr>
+      </w:pPr>
+      <w:r>
+        <w:rPr>
+          <w:rFonts w:ascii="Arial" w:hAnsi="Arial" w:cs="Arial"/>
+          <w:sz w:val="24"/>
+          <w:szCs w:val="24"/>
+        </w:rPr>
+        <w:t>Embedded system can be defined as “A combination of computer</w:t>
       </w:r>
     </w:p>
     <w:p>
@@ -361,7 +470,7 @@
           <w:szCs w:val="24"/>
           <w:shd w:val="clear" w:color="auto" w:fill="FFFFFF"/>
         </w:rPr>
-        <w:t>CISC are Intel 386</w:t>
+        <w:t>CISC are Intel 386, RISC are IBM RS6000,</w:t>
       </w:r>
       <w:r>
         <w:rPr>
@@ -369,47 +478,8 @@
           <w:color w:val="202124"/>
           <w:sz w:val="24"/>
           <w:szCs w:val="24"/>
-          <w:shd w:val="clear" w:color="auto" w:fill="FFFFFF"/>
-        </w:rPr>
-        <w:t xml:space="preserve">, </w:t>
-      </w:r>
-      <w:r>
-        <w:rPr>
-          <w:rFonts w:ascii="Arial" w:hAnsi="Arial" w:cs="Arial"/>
-          <w:color w:val="202124"/>
-          <w:sz w:val="24"/>
-          <w:szCs w:val="24"/>
-          <w:shd w:val="clear" w:color="auto" w:fill="FFFFFF"/>
-        </w:rPr>
-        <w:t>RISC are IBM RS6000</w:t>
-      </w:r>
-      <w:r>
-        <w:rPr>
-          <w:rFonts w:ascii="Arial" w:hAnsi="Arial" w:cs="Arial"/>
-          <w:color w:val="202124"/>
-          <w:sz w:val="24"/>
-          <w:szCs w:val="24"/>
-          <w:shd w:val="clear" w:color="auto" w:fill="FFFFFF"/>
-        </w:rPr>
-        <w:t>,</w:t>
-      </w:r>
-      <w:r>
-        <w:rPr>
-          <w:rFonts w:ascii="Arial" w:hAnsi="Arial" w:cs="Arial"/>
-          <w:color w:val="202124"/>
-          <w:sz w:val="24"/>
-          <w:szCs w:val="24"/>
-        </w:rPr>
-        <w:t xml:space="preserve"> </w:t>
-      </w:r>
-      <w:r>
-        <w:rPr>
-          <w:rFonts w:ascii="Arial" w:hAnsi="Arial" w:cs="Arial"/>
-          <w:color w:val="202124"/>
-          <w:sz w:val="24"/>
-          <w:szCs w:val="24"/>
-        </w:rPr>
-        <w:t>EPIC is IA-64 (Intel Architecture-64), etc.</w:t>
+        </w:rPr>
+        <w:t xml:space="preserve"> EPIC is IA-64 (Intel Architecture-64), etc.</w:t>
       </w:r>
     </w:p>
     <w:p>
@@ -1221,6 +1291,118 @@
       </w:rPr>
     </w:lvl>
   </w:abstractNum>
+  <w:abstractNum w:abstractNumId="5" w15:restartNumberingAfterBreak="0">
+    <w:nsid w:val="7B2F125E"/>
+    <w:multiLevelType w:val="hybridMultilevel"/>
+    <w:tmpl w:val="4D10B78A"/>
+    <w:lvl w:ilvl="0" w:tplc="E5044D5C">
+      <w:numFmt w:val="bullet"/>
+      <w:lvlText w:val="-"/>
+      <w:lvlJc w:val="left"/>
+      <w:pPr>
+        <w:ind w:left="720" w:hanging="360"/>
+      </w:pPr>
+      <w:rPr>
+        <w:rFonts w:ascii="Arial" w:eastAsiaTheme="minorHAnsi" w:hAnsi="Arial" w:cs="Arial" w:hint="default"/>
+      </w:rPr>
+    </w:lvl>
+    <w:lvl w:ilvl="1" w:tplc="08090003" w:tentative="1">
+      <w:start w:val="1"/>
+      <w:numFmt w:val="bullet"/>
+      <w:lvlText w:val="o"/>
+      <w:lvlJc w:val="left"/>
+      <w:pPr>
+        <w:ind w:left="1440" w:hanging="360"/>
+      </w:pPr>
+      <w:rPr>
+        <w:rFonts w:ascii="Courier New" w:hAnsi="Courier New" w:hint="default"/>
+      </w:rPr>
+    </w:lvl>
+    <w:lvl w:ilvl="2" w:tplc="08090005" w:tentative="1">
+      <w:start w:val="1"/>
+      <w:numFmt w:val="bullet"/>
+      <w:lvlText w:val=""/>
+      <w:lvlJc w:val="left"/>
+      <w:pPr>
+        <w:ind w:left="2160" w:hanging="360"/>
+      </w:pPr>
+      <w:rPr>
+        <w:rFonts w:ascii="Wingdings" w:hAnsi="Wingdings" w:hint="default"/>
+      </w:rPr>
+    </w:lvl>
+    <w:lvl w:ilvl="3" w:tplc="08090001" w:tentative="1">
+      <w:start w:val="1"/>
+      <w:numFmt w:val="bullet"/>
+      <w:lvlText w:val=""/>
+      <w:lvlJc w:val="left"/>
+      <w:pPr>
+        <w:ind w:left="2880" w:hanging="360"/>
+      </w:pPr>
+      <w:rPr>
+        <w:rFonts w:ascii="Symbol" w:hAnsi="Symbol" w:hint="default"/>
+      </w:rPr>
+    </w:lvl>
+    <w:lvl w:ilvl="4" w:tplc="08090003" w:tentative="1">
+      <w:start w:val="1"/>
+      <w:numFmt w:val="bullet"/>
+      <w:lvlText w:val="o"/>
+      <w:lvlJc w:val="left"/>
+      <w:pPr>
+        <w:ind w:left="3600" w:hanging="360"/>
+      </w:pPr>
+      <w:rPr>
+        <w:rFonts w:ascii="Courier New" w:hAnsi="Courier New" w:hint="default"/>
+      </w:rPr>
+    </w:lvl>
+    <w:lvl w:ilvl="5" w:tplc="08090005" w:tentative="1">
+      <w:start w:val="1"/>
+      <w:numFmt w:val="bullet"/>
+      <w:lvlText w:val=""/>
+      <w:lvlJc w:val="left"/>
+      <w:pPr>
+        <w:ind w:left="4320" w:hanging="360"/>
+      </w:pPr>
+      <w:rPr>
+        <w:rFonts w:ascii="Wingdings" w:hAnsi="Wingdings" w:hint="default"/>
+      </w:rPr>
+    </w:lvl>
+    <w:lvl w:ilvl="6" w:tplc="08090001" w:tentative="1">
+      <w:start w:val="1"/>
+      <w:numFmt w:val="bullet"/>
+      <w:lvlText w:val=""/>
+      <w:lvlJc w:val="left"/>
+      <w:pPr>
+        <w:ind w:left="5040" w:hanging="360"/>
+      </w:pPr>
+      <w:rPr>
+        <w:rFonts w:ascii="Symbol" w:hAnsi="Symbol" w:hint="default"/>
+      </w:rPr>
+    </w:lvl>
+    <w:lvl w:ilvl="7" w:tplc="08090003" w:tentative="1">
+      <w:start w:val="1"/>
+      <w:numFmt w:val="bullet"/>
+      <w:lvlText w:val="o"/>
+      <w:lvlJc w:val="left"/>
+      <w:pPr>
+        <w:ind w:left="5760" w:hanging="360"/>
+      </w:pPr>
+      <w:rPr>
+        <w:rFonts w:ascii="Courier New" w:hAnsi="Courier New" w:hint="default"/>
+      </w:rPr>
+    </w:lvl>
+    <w:lvl w:ilvl="8" w:tplc="08090005" w:tentative="1">
+      <w:start w:val="1"/>
+      <w:numFmt w:val="bullet"/>
+      <w:lvlText w:val=""/>
+      <w:lvlJc w:val="left"/>
+      <w:pPr>
+        <w:ind w:left="6480" w:hanging="360"/>
+      </w:pPr>
+      <w:rPr>
+        <w:rFonts w:ascii="Wingdings" w:hAnsi="Wingdings" w:hint="default"/>
+      </w:rPr>
+    </w:lvl>
+  </w:abstractNum>
   <w:num w:numId="1">
     <w:abstractNumId w:val="2"/>
   </w:num>
@@ -1235,6 +1417,9 @@
   </w:num>
   <w:num w:numId="5">
     <w:abstractNumId w:val="1"/>
+  </w:num>
+  <w:num w:numId="6">
+    <w:abstractNumId w:val="5"/>
   </w:num>
 </w:numbering>
 </file>

</xml_diff>